<commit_message>
Update Báo cáo ĐTĐM - nhóm 6.docx
</commit_message>
<xml_diff>
--- a/Báo cáo ĐTĐM - nhóm 6.docx
+++ b/Báo cáo ĐTĐM - nhóm 6.docx
@@ -186,7 +186,7 @@
           </mc:Choice>
           <mc:Fallback>
             <w:pict>
-              <v:group w14:anchorId="242A1AB1" id="Group 5" o:spid="_x0000_s1026" style="position:absolute;margin-left:70.5pt;margin-top:45pt;width:492pt;height:763.5pt;z-index:-251652608;mso-wrap-distance-left:0;mso-wrap-distance-right:0;mso-position-horizontal-relative:page;mso-position-vertical-relative:page;mso-width-relative:margin;mso-height-relative:margin" coordorigin="44,-114" coordsize="67805,88119" o:gfxdata="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">
+              <v:group w14:anchorId="0869E3EE" id="Group 5" o:spid="_x0000_s1026" style="position:absolute;margin-left:70.5pt;margin-top:45pt;width:492pt;height:763.5pt;z-index:-251652608;mso-wrap-distance-left:0;mso-wrap-distance-right:0;mso-position-horizontal-relative:page;mso-position-vertical-relative:page;mso-width-relative:margin;mso-height-relative:margin" coordorigin="44,-114" coordsize="67805,88119" o:gfxdata="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">
                 <v:shapetype id="_x0000_t75" coordsize="21600,21600" o:spt="75" o:preferrelative="t" path="m@4@5l@4@11@9@11@9@5xe" filled="f" stroked="f">
                   <v:stroke joinstyle="miter"/>
                   <v:formulas>
@@ -1774,6 +1774,14 @@
         </w:rPr>
         <w:t>)</w:t>
       </w:r>
+      <w:r>
+        <w:rPr>
+          <w:b/>
+          <w:sz w:val="32"/>
+          <w:lang w:val="en-US"/>
+        </w:rPr>
+        <w:t>.</w:t>
+      </w:r>
     </w:p>
     <w:p>
       <w:pPr>
@@ -3315,7 +3323,7 @@
           </mc:Choice>
           <mc:Fallback>
             <w:pict>
-              <v:group w14:anchorId="43AEB291" id="Group 38" o:spid="_x0000_s1026" style="position:absolute;margin-left:72.7pt;margin-top:17.45pt;width:465.8pt;height:291.2pt;z-index:-251643392;mso-wrap-distance-left:0;mso-wrap-distance-right:0;mso-position-horizontal-relative:page" coordsize="59156,36982" o:gfxdata="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">
+              <v:group w14:anchorId="5E20A9C9" id="Group 38" o:spid="_x0000_s1026" style="position:absolute;margin-left:72.7pt;margin-top:17.45pt;width:465.8pt;height:291.2pt;z-index:-251643392;mso-wrap-distance-left:0;mso-wrap-distance-right:0;mso-position-horizontal-relative:page" coordsize="59156,36982" o:gfxdata="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">
                 <v:shape id="Image 39" o:spid="_x0000_s1027" type="#_x0000_t75" style="position:absolute;width:59156;height:28625;visibility:visible;mso-wrap-style:square" o:gfxdata="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">
                   <v:imagedata r:id="rId25" o:title=""/>
                 </v:shape>
@@ -3630,7 +3638,7 @@
           </mc:Choice>
           <mc:Fallback>
             <w:pict>
-              <v:group w14:anchorId="6AFDE04D" id="Group 41" o:spid="_x0000_s1026" style="position:absolute;margin-left:72.3pt;margin-top:3.45pt;width:466.25pt;height:276pt;z-index:-251642368;mso-wrap-distance-left:0;mso-wrap-distance-right:0;mso-position-horizontal-relative:page" coordsize="59213,35052" o:gfxdata="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">
+              <v:group w14:anchorId="216507D6" id="Group 41" o:spid="_x0000_s1026" style="position:absolute;margin-left:72.3pt;margin-top:3.45pt;width:466.25pt;height:276pt;z-index:-251642368;mso-wrap-distance-left:0;mso-wrap-distance-right:0;mso-position-horizontal-relative:page" coordsize="59213,35052" o:gfxdata="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">
                 <v:shape id="Image 42" o:spid="_x0000_s1027" type="#_x0000_t75" style="position:absolute;left:50;width:59157;height:28435;visibility:visible;mso-wrap-style:square" o:gfxdata="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">
                   <v:imagedata r:id="rId30" o:title=""/>
                 </v:shape>
@@ -6572,6 +6580,7 @@
   <w:style w:type="character" w:default="1" w:styleId="DefaultParagraphFont">
     <w:name w:val="Default Paragraph Font"/>
     <w:uiPriority w:val="1"/>
+    <w:semiHidden/>
     <w:unhideWhenUsed/>
   </w:style>
   <w:style w:type="table" w:default="1" w:styleId="TableNormal">

</xml_diff>